<commit_message>
parágrafo extra interpretando a figura 4
</commit_message>
<xml_diff>
--- a/report/SAR-2021-017-JG-v01.docx
+++ b/report/SAR-2021-017-JG-v01.docx
@@ -94,7 +94,7 @@
       <w:sdtContent>
         <w:p>
           <w:pPr>
-            <w:pStyle w:val="Ttulodosumrio"/>
+            <w:pStyle w:val="TOCHeading"/>
             <w:suppressLineNumbers/>
             <w:ind w:left="0" w:hanging="0"/>
             <w:rPr>
@@ -133,6 +133,7 @@
             <w:rPr>
               <w:webHidden/>
               <w:rStyle w:val="Vnculodendice"/>
+              <w:vanish w:val="false"/>
               <w:lang w:val="pt-BR" w:eastAsia="en-US" w:bidi="ar-SA"/>
             </w:rPr>
             <w:instrText> TOC \z \o "1-3" \u \h</w:instrText>
@@ -141,6 +142,7 @@
             <w:rPr>
               <w:webHidden/>
               <w:rStyle w:val="Vnculodendice"/>
+              <w:vanish w:val="false"/>
               <w:lang w:val="pt-BR" w:eastAsia="en-US" w:bidi="ar-SA"/>
             </w:rPr>
             <w:fldChar w:fldCharType="separate"/>
@@ -150,6 +152,7 @@
               <w:rPr>
                 <w:webHidden/>
                 <w:rStyle w:val="Vnculodendice"/>
+                <w:vanish w:val="false"/>
                 <w:lang w:val="pt-BR" w:eastAsia="en-US" w:bidi="ar-SA"/>
               </w:rPr>
               <w:t xml:space="preserve"> </w:t>
@@ -179,6 +182,7 @@
               <w:rPr>
                 <w:webHidden/>
                 <w:rStyle w:val="Vnculodendice"/>
+                <w:vanish w:val="false"/>
                 <w:lang w:val="pt-BR" w:eastAsia="en-US" w:bidi="ar-SA"/>
               </w:rPr>
               <w:t xml:space="preserve"> </w:t>
@@ -208,6 +212,7 @@
               <w:rPr>
                 <w:webHidden/>
                 <w:rStyle w:val="Vnculodendice"/>
+                <w:vanish w:val="false"/>
                 <w:lang w:val="pt-BR" w:eastAsia="en-US" w:bidi="ar-SA"/>
               </w:rPr>
               <w:t xml:space="preserve"> </w:t>
@@ -237,6 +242,7 @@
               <w:rPr>
                 <w:webHidden/>
                 <w:rStyle w:val="Vnculodendice"/>
+                <w:vanish w:val="false"/>
                 <w:lang w:val="pt-BR" w:eastAsia="en-US" w:bidi="ar-SA"/>
               </w:rPr>
               <w:t xml:space="preserve"> </w:t>
@@ -266,6 +272,7 @@
               <w:rPr>
                 <w:webHidden/>
                 <w:rStyle w:val="Vnculodendice"/>
+                <w:vanish w:val="false"/>
                 <w:lang w:val="pt-BR" w:eastAsia="en-US" w:bidi="ar-SA"/>
               </w:rPr>
               <w:t xml:space="preserve"> </w:t>
@@ -295,6 +302,7 @@
               <w:rPr>
                 <w:webHidden/>
                 <w:rStyle w:val="Vnculodendice"/>
+                <w:vanish w:val="false"/>
                 <w:lang w:val="pt-BR" w:eastAsia="en-US" w:bidi="ar-SA"/>
               </w:rPr>
               <w:t xml:space="preserve"> </w:t>
@@ -324,6 +332,7 @@
               <w:rPr>
                 <w:webHidden/>
                 <w:rStyle w:val="Vnculodendice"/>
+                <w:vanish w:val="false"/>
                 <w:lang w:val="pt-BR" w:eastAsia="en-US" w:bidi="ar-SA"/>
               </w:rPr>
               <w:t xml:space="preserve"> </w:t>
@@ -353,6 +362,7 @@
               <w:rPr>
                 <w:webHidden/>
                 <w:rStyle w:val="Vnculodendice"/>
+                <w:vanish w:val="false"/>
                 <w:lang w:val="pt-BR" w:eastAsia="en-US" w:bidi="ar-SA"/>
               </w:rPr>
               <w:t xml:space="preserve"> </w:t>
@@ -382,6 +392,7 @@
               <w:rPr>
                 <w:webHidden/>
                 <w:rStyle w:val="Vnculodendice"/>
+                <w:vanish w:val="false"/>
                 <w:lang w:val="pt-BR" w:eastAsia="en-US" w:bidi="ar-SA"/>
               </w:rPr>
               <w:t xml:space="preserve"> </w:t>
@@ -411,6 +422,7 @@
               <w:rPr>
                 <w:webHidden/>
                 <w:rStyle w:val="Vnculodendice"/>
+                <w:vanish w:val="false"/>
                 <w:lang w:val="pt-BR" w:eastAsia="en-US" w:bidi="ar-SA"/>
               </w:rPr>
               <w:t xml:space="preserve"> </w:t>
@@ -440,6 +452,7 @@
               <w:rPr>
                 <w:webHidden/>
                 <w:rStyle w:val="Vnculodendice"/>
+                <w:vanish w:val="false"/>
                 <w:lang w:val="pt-BR" w:eastAsia="en-US" w:bidi="ar-SA"/>
               </w:rPr>
               <w:t xml:space="preserve"> </w:t>
@@ -469,6 +482,7 @@
               <w:rPr>
                 <w:webHidden/>
                 <w:rStyle w:val="Vnculodendice"/>
+                <w:vanish w:val="false"/>
                 <w:lang w:val="pt-BR" w:eastAsia="en-US" w:bidi="ar-SA"/>
               </w:rPr>
               <w:t xml:space="preserve"> </w:t>
@@ -498,6 +512,7 @@
               <w:rPr>
                 <w:webHidden/>
                 <w:rStyle w:val="Vnculodendice"/>
+                <w:vanish w:val="false"/>
                 <w:lang w:val="pt-BR" w:eastAsia="en-US" w:bidi="ar-SA"/>
               </w:rPr>
               <w:t xml:space="preserve"> </w:t>
@@ -527,6 +542,7 @@
               <w:rPr>
                 <w:webHidden/>
                 <w:rStyle w:val="Vnculodendice"/>
+                <w:vanish w:val="false"/>
                 <w:lang w:val="pt-BR" w:eastAsia="en-US" w:bidi="ar-SA"/>
               </w:rPr>
               <w:t xml:space="preserve"> </w:t>
@@ -556,6 +572,7 @@
               <w:rPr>
                 <w:webHidden/>
                 <w:rStyle w:val="Vnculodendice"/>
+                <w:vanish w:val="false"/>
                 <w:lang w:val="pt-BR" w:eastAsia="en-US" w:bidi="ar-SA"/>
               </w:rPr>
               <w:t xml:space="preserve"> </w:t>
@@ -585,6 +602,7 @@
               <w:rPr>
                 <w:webHidden/>
                 <w:rStyle w:val="Vnculodendice"/>
+                <w:vanish w:val="false"/>
                 <w:lang w:val="pt-BR" w:eastAsia="en-US" w:bidi="ar-SA"/>
               </w:rPr>
               <w:t xml:space="preserve"> </w:t>
@@ -614,6 +632,7 @@
               <w:rPr>
                 <w:webHidden/>
                 <w:rStyle w:val="Vnculodendice"/>
+                <w:vanish w:val="false"/>
                 <w:lang w:val="pt-BR" w:eastAsia="en-US" w:bidi="ar-SA"/>
               </w:rPr>
               <w:t xml:space="preserve"> </w:t>
@@ -643,6 +662,7 @@
               <w:rPr>
                 <w:webHidden/>
                 <w:rStyle w:val="Vnculodendice"/>
+                <w:vanish w:val="false"/>
                 <w:lang w:val="pt-BR" w:eastAsia="en-US" w:bidi="ar-SA"/>
               </w:rPr>
               <w:t xml:space="preserve"> </w:t>
@@ -675,14 +695,12 @@
         </w:rPr>
       </w:pPr>
       <w:r>
-        <w:rPr>
-          <w:lang w:val="pt-BR" w:eastAsia="en-US" w:bidi="ar-SA"/>
-        </w:rPr>
+        <w:rPr/>
         <mc:AlternateContent>
           <mc:Choice Requires="wps">
             <w:drawing>
               <wp:inline distT="0" distB="0" distL="0" distR="0">
-                <wp:extent cx="6122670" cy="21590"/>
+                <wp:extent cx="6124575" cy="23495"/>
                 <wp:effectExtent l="0" t="0" r="0" b="0"/>
                 <wp:docPr id="1" name="Forma1"/>
                 <a:graphic xmlns:a="http://schemas.openxmlformats.org/drawingml/2006/main">
@@ -692,7 +710,7 @@
                       <wps:spPr>
                         <a:xfrm>
                           <a:off x="0" y="0"/>
-                          <a:ext cx="6122160" cy="20880"/>
+                          <a:ext cx="6123960" cy="23040"/>
                         </a:xfrm>
                         <a:prstGeom prst="rect">
                           <a:avLst/>
@@ -724,7 +742,7 @@
           </mc:Choice>
           <mc:Fallback>
             <w:pict>
-              <v:rect id="shape_0" ID="Forma1" path="m0,0l-2147483645,0l-2147483645,-2147483646l0,-2147483646xe" fillcolor="white" stroked="t" o:allowincell="f" style="position:absolute;margin-left:0pt;margin-top:-1.7pt;width:482pt;height:1.6pt;mso-wrap-style:none;v-text-anchor:middle;mso-position-vertical:top">
+              <v:rect id="shape_0" ID="Forma1" path="m0,0l-2147483645,0l-2147483645,-2147483646l0,-2147483646xe" fillcolor="white" stroked="t" o:allowincell="f" style="position:absolute;margin-left:0pt;margin-top:-1.85pt;width:482.15pt;height:1.75pt;mso-wrap-style:none;v-text-anchor:middle;mso-position-vertical:top">
                 <v:fill o:detectmouseclick="t" type="solid" color2="black"/>
                 <v:stroke color="black" joinstyle="round" endcap="flat"/>
                 <w10:wrap type="square"/>
@@ -1033,14 +1051,12 @@
         </w:rPr>
       </w:pPr>
       <w:r>
-        <w:rPr>
-          <w:lang w:val="pt-BR" w:eastAsia="en-US" w:bidi="ar-SA"/>
-        </w:rPr>
+        <w:rPr/>
         <mc:AlternateContent>
           <mc:Choice Requires="wps">
             <w:drawing>
               <wp:inline distT="0" distB="0" distL="0" distR="0">
-                <wp:extent cx="3175" cy="21590"/>
+                <wp:extent cx="5080" cy="23495"/>
                 <wp:effectExtent l="0" t="0" r="0" b="0"/>
                 <wp:docPr id="2" name="Forma2"/>
                 <a:graphic xmlns:a="http://schemas.openxmlformats.org/drawingml/2006/main">
@@ -1050,7 +1066,7 @@
                       <wps:spPr>
                         <a:xfrm>
                           <a:off x="0" y="0"/>
-                          <a:ext cx="2520" cy="20880"/>
+                          <a:ext cx="4320" cy="23040"/>
                         </a:xfrm>
                         <a:prstGeom prst="rect">
                           <a:avLst/>
@@ -1082,7 +1098,7 @@
           </mc:Choice>
           <mc:Fallback>
             <w:pict>
-              <v:rect id="shape_0" ID="Forma2" path="m0,0l-2147483645,0l-2147483645,-2147483646l0,-2147483646xe" fillcolor="white" stroked="t" o:allowincell="f" style="position:absolute;margin-left:0pt;margin-top:-1.7pt;width:0.15pt;height:1.6pt;mso-wrap-style:none;v-text-anchor:middle;mso-position-vertical:top">
+              <v:rect id="shape_0" ID="Forma2" path="m0,0l-2147483645,0l-2147483645,-2147483646l0,-2147483646xe" fillcolor="white" stroked="t" o:allowincell="f" style="position:absolute;margin-left:0pt;margin-top:-1.85pt;width:0.3pt;height:1.75pt;mso-wrap-style:none;v-text-anchor:middle;mso-position-vertical:top">
                 <v:fill o:detectmouseclick="t" type="solid" color2="black"/>
                 <v:stroke color="black" joinstyle="round" endcap="flat"/>
                 <w10:wrap type="square"/>
@@ -1275,8 +1291,8 @@
         </w:rPr>
         <w:t>). Todas as receitas foram escalonadas por milhão de reais. O número de votos será escalonado por milhão de votos. O posicionamento político varia de -1 a 1 e portanto já está limitado a um intervalo de amplitude 2. A capilaridade e os decis foram mantidos na escala original.</w:t>
       </w:r>
-      <w:bookmarkStart w:id="6" w:name="recepção-e-tratamento-dos-dados"/>
-      <w:bookmarkStart w:id="7" w:name="contexto"/>
+      <w:bookmarkStart w:id="6" w:name="contexto"/>
+      <w:bookmarkStart w:id="7" w:name="recepção-e-tratamento-dos-dados"/>
       <w:bookmarkEnd w:id="6"/>
       <w:bookmarkEnd w:id="7"/>
     </w:p>
@@ -1373,8 +1389,8 @@
         </w:rPr>
         <w:t>As seguintes características dos deputados federais foram incluídas na análise: Receitas (divididas em AGP e outras fontes), número de votos recebidos, posicionamento político e capilaridade. As seguintes características dos partidos foram consideradas para inclusão na análise: decil do número de deputados eleitos e decil do número de filiados.</w:t>
       </w:r>
-      <w:bookmarkStart w:id="13" w:name="covariáveis"/>
-      <w:bookmarkStart w:id="14" w:name="variáveis"/>
+      <w:bookmarkStart w:id="13" w:name="variáveis"/>
+      <w:bookmarkStart w:id="14" w:name="covariáveis"/>
       <w:bookmarkEnd w:id="13"/>
       <w:bookmarkEnd w:id="14"/>
     </w:p>
@@ -1744,8 +1760,8 @@
         </w:rPr>
         <w:t xml:space="preserve"> versão 4.1.1.</w:t>
       </w:r>
-      <w:bookmarkStart w:id="16" w:name="análises-estatísticas"/>
-      <w:bookmarkStart w:id="17" w:name="metodologia"/>
+      <w:bookmarkStart w:id="16" w:name="metodologia"/>
+      <w:bookmarkStart w:id="17" w:name="análises-estatísticas"/>
       <w:bookmarkEnd w:id="16"/>
       <w:bookmarkEnd w:id="17"/>
     </w:p>
@@ -2248,9 +2264,7 @@
         </w:rPr>
       </w:pPr>
       <w:r>
-        <w:rPr>
-          <w:lang w:val="pt-BR" w:eastAsia="en-US" w:bidi="ar-SA"/>
-        </w:rPr>
+        <w:rPr/>
         <w:drawing>
           <wp:inline distT="0" distB="0" distL="0" distR="0">
             <wp:extent cx="4694555" cy="2886710"/>
@@ -2352,9 +2366,7 @@
         </w:rPr>
       </w:pPr>
       <w:r>
-        <w:rPr>
-          <w:lang w:val="pt-BR" w:eastAsia="en-US" w:bidi="ar-SA"/>
-        </w:rPr>
+        <w:rPr/>
         <w:drawing>
           <wp:inline distT="0" distB="0" distL="0" distR="0">
             <wp:extent cx="4694555" cy="2886710"/>
@@ -2438,9 +2450,7 @@
         </w:rPr>
       </w:pPr>
       <w:r>
-        <w:rPr>
-          <w:lang w:val="pt-BR" w:eastAsia="en-US" w:bidi="ar-SA"/>
-        </w:rPr>
+        <w:rPr/>
         <w:drawing>
           <wp:inline distT="0" distB="0" distL="0" distR="0">
             <wp:extent cx="4694555" cy="2886710"/>
@@ -2511,11 +2521,26 @@
         <w:rPr>
           <w:lang w:val="pt-BR" w:eastAsia="en-US" w:bidi="ar-SA"/>
         </w:rPr>
-        <w:t xml:space="preserve">No geral, as silhuetas médias observadas variaram entre -0.0857 e 0.461. A Tabela 1 mostra os dez maiores valores de silhueta, e as combinações de hiperparâmetros que os geraram. A Figura 4 mostra todas as 378 combinações de hiperparâmetros avaliadas. Foi necessário acrescentar um pequeno jitter horizontal para permitir a visualização de pontos sobrepostos, e a paleta de cores foi organizada para desenfatizar os métodos de ligação que não serão recomendados na aplicação dos resultados desta análise (centroide e mediana). A listagem completa de valores de silhueta média podem ser consultados </w:t>
+        <w:t xml:space="preserve">No geral, as silhuetas médias observadas variaram entre -0.0857 e 0.461. A Tabela 1 mostra os dez maiores valores de silhueta, e as combinações de hiperparâmetros que os geraram. A Figura 4 mostra todas as 378 combinações de hiperparâmetros avaliadas. Foi necessário acrescentar um pequeno </w:t>
+      </w:r>
+      <w:r>
+        <w:rPr>
+          <w:i/>
+          <w:iCs/>
+          <w:lang w:val="pt-BR" w:eastAsia="en-US" w:bidi="ar-SA"/>
+        </w:rPr>
+        <w:t>jitter</w:t>
+      </w:r>
+      <w:r>
+        <w:rPr>
+          <w:lang w:val="pt-BR" w:eastAsia="en-US" w:bidi="ar-SA"/>
+        </w:rPr>
+        <w:t xml:space="preserve"> horizontal para permitir a visualização de pontos sobrepostos, e a paleta de cores foi organizada para desenfatizar os métodos de ligação que não serão recomendados na aplicação dos resultados desta análise (centroide e mediana). A listagem completa de valores de silhueta média podem ser consultados </w:t>
       </w:r>
       <w:hyperlink r:id="rId5">
         <w:r>
           <w:rPr>
+            <w:rStyle w:val="LinkdaInternet"/>
             <w:lang w:val="pt-BR" w:eastAsia="en-US" w:bidi="ar-SA"/>
           </w:rPr>
           <w:t>neste link</w:t>
@@ -2523,6 +2548,222 @@
       </w:hyperlink>
       <w:r>
         <w:rPr>
+          <w:lang w:val="pt-BR" w:eastAsia="en-US" w:bidi="ar-SA"/>
+        </w:rPr>
+        <w:t>.</w:t>
+      </w:r>
+    </w:p>
+    <w:p>
+      <w:pPr>
+        <w:pStyle w:val="Corpodotexto"/>
+        <w:rPr/>
+      </w:pPr>
+      <w:r>
+        <w:rPr>
+          <w:lang w:val="pt-BR" w:eastAsia="en-US" w:bidi="ar-SA"/>
+        </w:rPr>
+        <w:t xml:space="preserve">Observa-se na figura 4 a dificuldade em se estabelecer uma escolha com base em um único hiperparâmetro. </w:t>
+      </w:r>
+      <w:r>
+        <w:rPr>
+          <w:rFonts w:eastAsia="Cambria" w:cs="" w:cstheme="minorBidi" w:eastAsiaTheme="minorHAnsi"/>
+          <w:color w:val="auto"/>
+          <w:kern w:val="0"/>
+          <w:sz w:val="24"/>
+          <w:szCs w:val="24"/>
+          <w:lang w:val="pt-BR" w:eastAsia="en-US" w:bidi="ar-SA"/>
+        </w:rPr>
+        <w:t>O método de ligação “single” pode ser usado para ilustrar esta dificuldade pois a</w:t>
+      </w:r>
+      <w:r>
+        <w:rPr>
+          <w:lang w:val="pt-BR" w:eastAsia="en-US" w:bidi="ar-SA"/>
+        </w:rPr>
+        <w:t xml:space="preserve">s silhuetas geradas com </w:t>
+      </w:r>
+      <w:r>
+        <w:rPr>
+          <w:rFonts w:eastAsia="Cambria" w:cs="" w:cstheme="minorBidi" w:eastAsiaTheme="minorHAnsi"/>
+          <w:color w:val="auto"/>
+          <w:kern w:val="0"/>
+          <w:sz w:val="24"/>
+          <w:szCs w:val="24"/>
+          <w:lang w:val="pt-BR" w:eastAsia="en-US" w:bidi="ar-SA"/>
+        </w:rPr>
+        <w:t xml:space="preserve">este </w:t>
+      </w:r>
+      <w:r>
+        <w:rPr>
+          <w:lang w:val="pt-BR" w:eastAsia="en-US" w:bidi="ar-SA"/>
+        </w:rPr>
+        <w:t xml:space="preserve">método se espalham por toda a amplitude observada de silhuetas deste espaço de hiperparâmetros, desde o melhor resultado obtido nesta otimização </w:t>
+      </w:r>
+      <w:r>
+        <w:rPr>
+          <w:rFonts w:eastAsia="Cambria" w:cs="" w:cstheme="minorBidi" w:eastAsiaTheme="minorHAnsi"/>
+          <w:color w:val="auto"/>
+          <w:kern w:val="0"/>
+          <w:sz w:val="24"/>
+          <w:szCs w:val="24"/>
+          <w:lang w:val="pt-BR" w:eastAsia="en-US" w:bidi="ar-SA"/>
+        </w:rPr>
+        <w:t xml:space="preserve">até </w:t>
+      </w:r>
+      <w:r>
+        <w:rPr>
+          <w:lang w:val="pt-BR" w:eastAsia="en-US" w:bidi="ar-SA"/>
+        </w:rPr>
+        <w:t xml:space="preserve">valores negativos. O método de ligação de Ward (ward.D2) parece ter um comportamento mais consistente, com valores de silhueta acima de 0.1. Por outro lado, o método “median” pareceu se concentrar em valores mais baixos, </w:t>
+      </w:r>
+      <w:r>
+        <w:rPr>
+          <w:rFonts w:eastAsia="Cambria" w:cs="" w:cstheme="minorBidi" w:eastAsiaTheme="minorHAnsi"/>
+          <w:color w:val="auto"/>
+          <w:kern w:val="0"/>
+          <w:sz w:val="24"/>
+          <w:szCs w:val="24"/>
+          <w:lang w:val="pt-BR" w:eastAsia="en-US" w:bidi="ar-SA"/>
+        </w:rPr>
+        <w:t xml:space="preserve">acompanhada do método “centroid”. </w:t>
+      </w:r>
+    </w:p>
+    <w:p>
+      <w:pPr>
+        <w:pStyle w:val="Corpodotexto"/>
+        <w:rPr/>
+      </w:pPr>
+      <w:r>
+        <w:rPr>
+          <w:rFonts w:eastAsia="Cambria" w:cs="" w:cstheme="minorBidi" w:eastAsiaTheme="minorHAnsi"/>
+          <w:color w:val="auto"/>
+          <w:kern w:val="0"/>
+          <w:sz w:val="24"/>
+          <w:szCs w:val="24"/>
+          <w:lang w:val="pt-BR" w:eastAsia="en-US" w:bidi="ar-SA"/>
+        </w:rPr>
+        <w:t xml:space="preserve">A escolha de hiperparâmetros na caracterização dos deputados evangélicos filiados a corporações pentecostais deve considerar os resultados dos clusters em si. Não há </w:t>
+      </w:r>
+      <w:r>
+        <w:rPr>
+          <w:rFonts w:eastAsia="Cambria" w:cs="" w:cstheme="minorBidi" w:eastAsiaTheme="minorHAnsi"/>
+          <w:color w:val="auto"/>
+          <w:kern w:val="0"/>
+          <w:sz w:val="24"/>
+          <w:szCs w:val="24"/>
+          <w:lang w:val="pt-BR" w:eastAsia="en-US" w:bidi="ar-SA"/>
+        </w:rPr>
+        <w:t xml:space="preserve">expectativa </w:t>
+      </w:r>
+      <w:r>
+        <w:rPr>
+          <w:rFonts w:eastAsia="Cambria" w:cs="" w:cstheme="minorBidi" w:eastAsiaTheme="minorHAnsi"/>
+          <w:color w:val="auto"/>
+          <w:kern w:val="0"/>
+          <w:sz w:val="24"/>
+          <w:szCs w:val="24"/>
+          <w:lang w:val="pt-BR" w:eastAsia="en-US" w:bidi="ar-SA"/>
+        </w:rPr>
+        <w:t xml:space="preserve">que alguma </w:t>
+      </w:r>
+      <w:r>
+        <w:rPr>
+          <w:rFonts w:eastAsia="Cambria" w:cs="" w:cstheme="minorBidi" w:eastAsiaTheme="minorHAnsi"/>
+          <w:color w:val="auto"/>
+          <w:kern w:val="0"/>
+          <w:sz w:val="24"/>
+          <w:szCs w:val="24"/>
+          <w:lang w:val="pt-BR" w:eastAsia="en-US" w:bidi="ar-SA"/>
+        </w:rPr>
+        <w:t>escolha</w:t>
+      </w:r>
+      <w:r>
+        <w:rPr>
+          <w:rFonts w:eastAsia="Cambria" w:cs="" w:cstheme="minorBidi" w:eastAsiaTheme="minorHAnsi"/>
+          <w:color w:val="auto"/>
+          <w:kern w:val="0"/>
+          <w:sz w:val="24"/>
+          <w:szCs w:val="24"/>
+          <w:lang w:val="pt-BR" w:eastAsia="en-US" w:bidi="ar-SA"/>
+        </w:rPr>
+        <w:t xml:space="preserve"> reproduz</w:t>
+      </w:r>
+      <w:r>
+        <w:rPr>
+          <w:rFonts w:eastAsia="Cambria" w:cs="" w:cstheme="minorBidi" w:eastAsiaTheme="minorHAnsi"/>
+          <w:color w:val="auto"/>
+          <w:kern w:val="0"/>
+          <w:sz w:val="24"/>
+          <w:szCs w:val="24"/>
+          <w:lang w:val="pt-BR" w:eastAsia="en-US" w:bidi="ar-SA"/>
+        </w:rPr>
+        <w:t>a</w:t>
+      </w:r>
+      <w:r>
+        <w:rPr>
+          <w:rFonts w:eastAsia="Cambria" w:cs="" w:cstheme="minorBidi" w:eastAsiaTheme="minorHAnsi"/>
+          <w:color w:val="auto"/>
+          <w:kern w:val="0"/>
+          <w:sz w:val="24"/>
+          <w:szCs w:val="24"/>
+          <w:lang w:val="pt-BR" w:eastAsia="en-US" w:bidi="ar-SA"/>
+        </w:rPr>
+        <w:t xml:space="preserve"> a classificação providenciada mas, conforme observado no relatório </w:t>
+      </w:r>
+      <w:r>
+        <w:rPr>
+          <w:rFonts w:eastAsia="Cambria" w:cs="" w:cstheme="minorBidi" w:eastAsiaTheme="minorHAnsi"/>
+          <w:b/>
+          <w:bCs/>
+          <w:color w:val="auto"/>
+          <w:kern w:val="0"/>
+          <w:sz w:val="24"/>
+          <w:szCs w:val="24"/>
+          <w:lang w:val="pt-BR" w:eastAsia="en-US" w:bidi="ar-SA"/>
+        </w:rPr>
+        <w:t>SAR-2021-011-JG-v01</w:t>
+      </w:r>
+      <w:r>
+        <w:rPr>
+          <w:rFonts w:eastAsia="Cambria" w:cs="" w:cstheme="minorBidi" w:eastAsiaTheme="minorHAnsi"/>
+          <w:b w:val="false"/>
+          <w:bCs w:val="false"/>
+          <w:color w:val="auto"/>
+          <w:kern w:val="0"/>
+          <w:sz w:val="24"/>
+          <w:szCs w:val="24"/>
+          <w:lang w:val="pt-BR" w:eastAsia="en-US" w:bidi="ar-SA"/>
+        </w:rPr>
+        <w:t>,</w:t>
+      </w:r>
+      <w:r>
+        <w:rPr>
+          <w:rFonts w:eastAsia="Cambria" w:cs="" w:cstheme="minorBidi" w:eastAsiaTheme="minorHAnsi"/>
+          <w:color w:val="auto"/>
+          <w:kern w:val="0"/>
+          <w:sz w:val="24"/>
+          <w:szCs w:val="24"/>
+          <w:lang w:val="pt-BR" w:eastAsia="en-US" w:bidi="ar-SA"/>
+        </w:rPr>
+        <w:t xml:space="preserve"> é possível que um número maior de clusters agrupe os deputados sob investigação em um número pequeno de clusters, posicionando os outliers em grupos isolados, </w:t>
+      </w:r>
+      <w:r>
+        <w:rPr>
+          <w:rFonts w:eastAsia="Cambria" w:cs="" w:cstheme="minorBidi" w:eastAsiaTheme="minorHAnsi"/>
+          <w:color w:val="auto"/>
+          <w:kern w:val="0"/>
+          <w:sz w:val="24"/>
+          <w:szCs w:val="24"/>
+          <w:lang w:val="pt-BR" w:eastAsia="en-US" w:bidi="ar-SA"/>
+        </w:rPr>
+        <w:t>ao custo de uma silhueta média menor</w:t>
+      </w:r>
+      <w:r>
+        <w:rPr>
+          <w:rFonts w:eastAsia="Cambria" w:cs="" w:cstheme="minorBidi" w:eastAsiaTheme="minorHAnsi"/>
+          <w:color w:val="auto"/>
+          <w:kern w:val="0"/>
+          <w:sz w:val="24"/>
+          <w:szCs w:val="24"/>
           <w:lang w:val="pt-BR" w:eastAsia="en-US" w:bidi="ar-SA"/>
         </w:rPr>
         <w:t>.</w:t>
@@ -5759,9 +6000,7 @@
         </w:rPr>
       </w:pPr>
       <w:r>
-        <w:rPr>
-          <w:lang w:val="pt-BR" w:eastAsia="en-US" w:bidi="ar-SA"/>
-        </w:rPr>
+        <w:rPr/>
         <w:drawing>
           <wp:inline distT="0" distB="0" distL="0" distR="0">
             <wp:extent cx="5777230" cy="5777230"/>
@@ -5880,7 +6119,24 @@
         <w:rPr>
           <w:lang w:val="pt-BR" w:eastAsia="en-US" w:bidi="ar-SA"/>
         </w:rPr>
-        <w:t>O maior valor de silhueta foi observado com três conjuntos de hiperparâmetros. Duas destas combinações incluem métodos excluídos da avaliação (mediana e centroide). O terceiro conjunto é composto pela métrica “maximum”, o método de ligação “single” e k=2. Esta combinação de hiperparâmetros gera uma clusterização hierárquica com silhueta média 0.4614 (Figura 5). As silhuetas médias de cada cluster são, respectivamente 0.47 e 0. Este conjunto de hiperparâmetros gerou um cluster com um deputado, e como este resultado não atende ao objetivo estabelecido, esta combinação de hiperparâmetros foi rejeitada.</w:t>
+        <w:t xml:space="preserve">O maior valor de silhueta foi observado com três conjuntos de hiperparâmetros. Duas destas combinações incluem métodos excluídos da avaliação (mediana e centroide). </w:t>
+      </w:r>
+      <w:r>
+        <w:rPr>
+          <w:rFonts w:eastAsia="Cambria" w:cs="" w:cstheme="minorBidi" w:eastAsiaTheme="minorHAnsi"/>
+          <w:color w:val="auto"/>
+          <w:kern w:val="0"/>
+          <w:sz w:val="24"/>
+          <w:szCs w:val="24"/>
+          <w:lang w:val="pt-BR" w:eastAsia="en-US" w:bidi="ar-SA"/>
+        </w:rPr>
+        <w:t>A terceira combinação</w:t>
+      </w:r>
+      <w:r>
+        <w:rPr>
+          <w:lang w:val="pt-BR" w:eastAsia="en-US" w:bidi="ar-SA"/>
+        </w:rPr>
+        <w:t xml:space="preserve"> é composta pela métrica “maximum”, o método de ligação “single” e k=2. Esta combinação de hiperparâmetros gera uma clusterização hierárquica com silhueta média 0.4614 (Figura 5). As silhuetas médias de cada cluster são, respectivamente 0.47 e 0. Este conjunto de hiperparâmetros gerou um cluster com um único deputado, e como este resultado não atende ao objetivo estabelecido, esta combinação de hiperparâmetros foi rejeitada.</w:t>
       </w:r>
     </w:p>
     <w:p>
@@ -5891,9 +6147,7 @@
         </w:rPr>
       </w:pPr>
       <w:r>
-        <w:rPr>
-          <w:lang w:val="pt-BR" w:eastAsia="en-US" w:bidi="ar-SA"/>
-        </w:rPr>
+        <w:rPr/>
         <w:drawing>
           <wp:inline distT="0" distB="0" distL="0" distR="0">
             <wp:extent cx="5048250" cy="4326255"/>
@@ -5977,9 +6231,7 @@
         </w:rPr>
       </w:pPr>
       <w:r>
-        <w:rPr>
-          <w:lang w:val="pt-BR" w:eastAsia="en-US" w:bidi="ar-SA"/>
-        </w:rPr>
+        <w:rPr/>
         <w:drawing>
           <wp:inline distT="0" distB="0" distL="0" distR="0">
             <wp:extent cx="5768340" cy="5048250"/>
@@ -6040,8 +6292,8 @@
         </w:rPr>
         <w:t xml:space="preserve"> Silhuetas do cluster hierárquico gerado com métrica de Minkowski com p=0.5, o método de ligação de Ward e k=10.</w:t>
       </w:r>
-      <w:bookmarkStart w:id="22" w:name="silhuetas-das-soluções-ótimas"/>
-      <w:bookmarkStart w:id="23" w:name="resultados"/>
+      <w:bookmarkStart w:id="22" w:name="resultados"/>
+      <w:bookmarkStart w:id="23" w:name="silhuetas-das-soluções-ótimas"/>
       <w:bookmarkEnd w:id="22"/>
       <w:bookmarkEnd w:id="23"/>
     </w:p>
@@ -6141,7 +6393,19 @@
         <w:rPr>
           <w:lang w:val="pt-BR" w:eastAsia="en-US" w:bidi="ar-SA"/>
         </w:rPr>
-        <w:t>O maior valor de silhueta média foi observado com o conjunto de hiperparâmetros composto pela métrica “maximum”, o método de ligação “single” e k=2. Este conjunto de hiperparâmetros gerou um cluster com um deputado, e como este resultado não atende ao objetivo estabelecido, esta combinação de hiperparâmetros foi rejeitada.</w:t>
+        <w:t>O maior valor de silhueta média foi observado com o conjunto de hiperparâmetros composto pela métrica “maximum”, o método de ligação “single” e k=2. Este conjunto de hiperparâmetros gerou um cluster com um ú</w:t>
+      </w:r>
+      <w:r>
+        <w:rPr>
+          <w:lang w:val="pt-BR" w:eastAsia="en-US" w:bidi="ar-SA"/>
+        </w:rPr>
+        <w:t>nico</w:t>
+      </w:r>
+      <w:r>
+        <w:rPr>
+          <w:lang w:val="pt-BR" w:eastAsia="en-US" w:bidi="ar-SA"/>
+        </w:rPr>
+        <w:t xml:space="preserve"> deputado, e como este resultado não atende ao objetivo estabelecido, esta combinação de hiperparâmetros foi rejeitada.</w:t>
       </w:r>
     </w:p>
     <w:p>
@@ -6377,8 +6641,8 @@
         <w:tblLook w:val="0020" w:noHBand="0" w:noVBand="0" w:firstColumn="0" w:lastRow="0" w:lastColumn="0" w:firstRow="1"/>
       </w:tblPr>
       <w:tblGrid>
-        <w:gridCol w:w="401"/>
-        <w:gridCol w:w="1461"/>
+        <w:gridCol w:w="398"/>
+        <w:gridCol w:w="1464"/>
         <w:gridCol w:w="1052"/>
         <w:gridCol w:w="1296"/>
         <w:gridCol w:w="892"/>
@@ -6391,7 +6655,7 @@
         <w:trPr/>
         <w:tc>
           <w:tcPr>
-            <w:tcW w:w="401" w:type="dxa"/>
+            <w:tcW w:w="398" w:type="dxa"/>
             <w:tcBorders>
               <w:top w:val="single" w:sz="4" w:space="0" w:color="000000"/>
               <w:left w:val="single" w:sz="4" w:space="0" w:color="000000"/>
@@ -6447,7 +6711,7 @@
         </w:tc>
         <w:tc>
           <w:tcPr>
-            <w:tcW w:w="1461" w:type="dxa"/>
+            <w:tcW w:w="1464" w:type="dxa"/>
             <w:tcBorders>
               <w:top w:val="single" w:sz="4" w:space="0" w:color="000000"/>
               <w:left w:val="single" w:sz="4" w:space="0" w:color="000000"/>
@@ -6899,7 +7163,7 @@
         <w:trPr/>
         <w:tc>
           <w:tcPr>
-            <w:tcW w:w="401" w:type="dxa"/>
+            <w:tcW w:w="398" w:type="dxa"/>
             <w:tcBorders>
               <w:left w:val="single" w:sz="4" w:space="0" w:color="000000"/>
               <w:bottom w:val="single" w:sz="4" w:space="0" w:color="000000"/>
@@ -6953,7 +7217,7 @@
         </w:tc>
         <w:tc>
           <w:tcPr>
-            <w:tcW w:w="1461" w:type="dxa"/>
+            <w:tcW w:w="1464" w:type="dxa"/>
             <w:tcBorders>
               <w:left w:val="single" w:sz="4" w:space="0" w:color="000000"/>
               <w:bottom w:val="single" w:sz="4" w:space="0" w:color="000000"/>
@@ -7381,7 +7645,7 @@
         <w:trPr/>
         <w:tc>
           <w:tcPr>
-            <w:tcW w:w="401" w:type="dxa"/>
+            <w:tcW w:w="398" w:type="dxa"/>
             <w:tcBorders>
               <w:left w:val="single" w:sz="4" w:space="0" w:color="000000"/>
               <w:bottom w:val="single" w:sz="4" w:space="0" w:color="000000"/>
@@ -7435,7 +7699,7 @@
         </w:tc>
         <w:tc>
           <w:tcPr>
-            <w:tcW w:w="1461" w:type="dxa"/>
+            <w:tcW w:w="1464" w:type="dxa"/>
             <w:tcBorders>
               <w:left w:val="single" w:sz="4" w:space="0" w:color="000000"/>
               <w:bottom w:val="single" w:sz="4" w:space="0" w:color="000000"/>
@@ -7863,7 +8127,7 @@
         <w:trPr/>
         <w:tc>
           <w:tcPr>
-            <w:tcW w:w="401" w:type="dxa"/>
+            <w:tcW w:w="398" w:type="dxa"/>
             <w:tcBorders>
               <w:left w:val="single" w:sz="4" w:space="0" w:color="000000"/>
               <w:bottom w:val="single" w:sz="4" w:space="0" w:color="000000"/>
@@ -7917,7 +8181,7 @@
         </w:tc>
         <w:tc>
           <w:tcPr>
-            <w:tcW w:w="1461" w:type="dxa"/>
+            <w:tcW w:w="1464" w:type="dxa"/>
             <w:tcBorders>
               <w:left w:val="single" w:sz="4" w:space="0" w:color="000000"/>
               <w:bottom w:val="single" w:sz="4" w:space="0" w:color="000000"/>
@@ -8345,7 +8609,7 @@
         <w:trPr/>
         <w:tc>
           <w:tcPr>
-            <w:tcW w:w="401" w:type="dxa"/>
+            <w:tcW w:w="398" w:type="dxa"/>
             <w:tcBorders>
               <w:left w:val="single" w:sz="4" w:space="0" w:color="000000"/>
               <w:bottom w:val="single" w:sz="4" w:space="0" w:color="000000"/>
@@ -8399,7 +8663,7 @@
         </w:tc>
         <w:tc>
           <w:tcPr>
-            <w:tcW w:w="1461" w:type="dxa"/>
+            <w:tcW w:w="1464" w:type="dxa"/>
             <w:tcBorders>
               <w:left w:val="single" w:sz="4" w:space="0" w:color="000000"/>
               <w:bottom w:val="single" w:sz="4" w:space="0" w:color="000000"/>
@@ -8827,7 +9091,7 @@
         <w:trPr/>
         <w:tc>
           <w:tcPr>
-            <w:tcW w:w="401" w:type="dxa"/>
+            <w:tcW w:w="398" w:type="dxa"/>
             <w:tcBorders>
               <w:left w:val="single" w:sz="4" w:space="0" w:color="000000"/>
               <w:bottom w:val="single" w:sz="4" w:space="0" w:color="000000"/>
@@ -8881,7 +9145,7 @@
         </w:tc>
         <w:tc>
           <w:tcPr>
-            <w:tcW w:w="1461" w:type="dxa"/>
+            <w:tcW w:w="1464" w:type="dxa"/>
             <w:tcBorders>
               <w:left w:val="single" w:sz="4" w:space="0" w:color="000000"/>
               <w:bottom w:val="single" w:sz="4" w:space="0" w:color="000000"/>
@@ -9318,9 +9582,7 @@
         </w:rPr>
       </w:pPr>
       <w:r>
-        <w:rPr>
-          <w:lang w:val="pt-BR" w:eastAsia="en-US" w:bidi="ar-SA"/>
-        </w:rPr>
+        <w:rPr/>
       </w:r>
     </w:p>
     <w:sectPr>
@@ -9366,7 +9628,7 @@
         <mc:Choice Requires="wps">
           <w:drawing>
             <wp:inline distT="0" distB="0" distL="0" distR="0">
-              <wp:extent cx="6137910" cy="36830"/>
+              <wp:extent cx="6139815" cy="38735"/>
               <wp:effectExtent l="0" t="0" r="0" b="0"/>
               <wp:docPr id="10" name="Forma4"/>
               <a:graphic xmlns:a="http://schemas.openxmlformats.org/drawingml/2006/main">
@@ -9376,7 +9638,7 @@
                     <wps:spPr>
                       <a:xfrm>
                         <a:off x="0" y="0"/>
-                        <a:ext cx="6137280" cy="36360"/>
+                        <a:ext cx="6139080" cy="38160"/>
                       </a:xfrm>
                       <a:prstGeom prst="rect">
                         <a:avLst/>
@@ -9405,7 +9667,7 @@
         </mc:Choice>
         <mc:Fallback>
           <w:pict>
-            <v:rect id="shape_0" ID="Forma4" path="m0,0l-2147483645,0l-2147483645,-2147483646l0,-2147483646xe" fillcolor="white" stroked="t" o:allowincell="f" style="position:absolute;margin-left:0pt;margin-top:-2.9pt;width:483.2pt;height:2.8pt;mso-wrap-style:none;v-text-anchor:middle;mso-position-vertical:top">
+            <v:rect id="shape_0" ID="Forma4" path="m0,0l-2147483645,0l-2147483645,-2147483646l0,-2147483646xe" fillcolor="white" stroked="t" o:allowincell="f" style="position:absolute;margin-left:0pt;margin-top:-3.05pt;width:483.35pt;height:2.95pt;mso-wrap-style:none;v-text-anchor:middle;mso-position-vertical:top">
               <v:fill o:detectmouseclick="t" type="solid" color2="black"/>
               <v:stroke color="black" joinstyle="round" endcap="flat"/>
               <w10:wrap type="square"/>
@@ -9434,8 +9696,8 @@
       <w:gridCol w:w="1633"/>
       <w:gridCol w:w="194"/>
       <w:gridCol w:w="974"/>
-      <w:gridCol w:w="202"/>
-      <w:gridCol w:w="637"/>
+      <w:gridCol w:w="203"/>
+      <w:gridCol w:w="636"/>
       <w:gridCol w:w="183"/>
       <w:gridCol w:w="1059"/>
     </w:tblGrid>
@@ -9715,7 +9977,7 @@
       </w:tc>
       <w:tc>
         <w:tcPr>
-          <w:tcW w:w="202" w:type="dxa"/>
+          <w:tcW w:w="203" w:type="dxa"/>
           <w:tcBorders/>
           <w:vAlign w:val="center"/>
         </w:tcPr>
@@ -9737,7 +9999,7 @@
       </w:tc>
       <w:tc>
         <w:tcPr>
-          <w:tcW w:w="637" w:type="dxa"/>
+          <w:tcW w:w="636" w:type="dxa"/>
           <w:tcBorders/>
           <w:vAlign w:val="center"/>
         </w:tcPr>
@@ -9928,7 +10190,7 @@
             <w:rPr>
               <w:lang w:val="pt-BR" w:eastAsia="en-US" w:bidi="ar-SA"/>
             </w:rPr>
-            <w:t>9</w:t>
+            <w:t>1</w:t>
           </w:r>
           <w:r>
             <w:rPr>
@@ -10169,7 +10431,7 @@
         <mc:Choice Requires="wps">
           <w:drawing>
             <wp:inline distT="0" distB="0" distL="0" distR="0">
-              <wp:extent cx="6137910" cy="36830"/>
+              <wp:extent cx="6139815" cy="38735"/>
               <wp:effectExtent l="0" t="0" r="0" b="0"/>
               <wp:docPr id="9" name="Forma3"/>
               <a:graphic xmlns:a="http://schemas.openxmlformats.org/drawingml/2006/main">
@@ -10179,7 +10441,7 @@
                     <wps:spPr>
                       <a:xfrm>
                         <a:off x="0" y="0"/>
-                        <a:ext cx="6137280" cy="36360"/>
+                        <a:ext cx="6139080" cy="38160"/>
                       </a:xfrm>
                       <a:prstGeom prst="rect">
                         <a:avLst/>
@@ -10208,7 +10470,7 @@
         </mc:Choice>
         <mc:Fallback>
           <w:pict>
-            <v:rect id="shape_0" ID="Forma3" path="m0,0l-2147483645,0l-2147483645,-2147483646l0,-2147483646xe" fillcolor="white" stroked="t" o:allowincell="f" style="position:absolute;margin-left:0pt;margin-top:-2.9pt;width:483.2pt;height:2.8pt;mso-wrap-style:none;v-text-anchor:middle;mso-position-vertical:top">
+            <v:rect id="shape_0" ID="Forma3" path="m0,0l-2147483645,0l-2147483645,-2147483646l0,-2147483646xe" fillcolor="white" stroked="t" o:allowincell="f" style="position:absolute;margin-left:0pt;margin-top:-3.05pt;width:483.35pt;height:2.95pt;mso-wrap-style:none;v-text-anchor:middle;mso-position-vertical:top">
               <v:fill o:detectmouseclick="t" type="solid" color2="black"/>
               <v:stroke color="black" joinstyle="round" endcap="flat"/>
               <w10:wrap type="square"/>
@@ -16061,20 +16323,6 @@
     <w:pPr/>
     <w:rPr/>
   </w:style>
-  <w:style w:type="paragraph" w:styleId="Ttulodosumrio">
-    <w:name w:val="TOC Heading"/>
-    <w:basedOn w:val="Ttulodondicealfabtico"/>
-    <w:pPr>
-      <w:suppressLineNumbers/>
-      <w:ind w:left="0" w:hanging="0"/>
-    </w:pPr>
-    <w:rPr>
-      <w:b/>
-      <w:bCs/>
-      <w:sz w:val="32"/>
-      <w:szCs w:val="32"/>
-    </w:rPr>
-  </w:style>
   <w:style w:type="table" w:default="1" w:styleId="Table">
     <w:name w:val="Table"/>
     <w:basedOn w:val="TableNormal"/>

</xml_diff>